<commit_message>
Added requirements for daily view, add/delete events, add/delete event categories.
</commit_message>
<xml_diff>
--- a/requirements.docx
+++ b/requirements.docx
@@ -391,70 +391,55 @@
         </w:numPr>
       </w:pPr>
       <w:r>
-        <w:t>The system should allow the user to add an event</w:t>
-      </w:r>
-      <w:r>
-        <w:t>.</w:t>
-      </w:r>
-    </w:p>
-    <w:p>
-      <w:pPr>
-        <w:pStyle w:val="ListParagraph"/>
-        <w:numPr>
-          <w:ilvl w:val="1"/>
-          <w:numId w:val="1"/>
-        </w:numPr>
-      </w:pPr>
-      <w:r>
-        <w:t>The system should prompt the user for a starting time before adding an event</w:t>
-      </w:r>
-      <w:r>
-        <w:t>.</w:t>
-      </w:r>
-    </w:p>
-    <w:p>
-      <w:pPr>
-        <w:pStyle w:val="ListParagraph"/>
-        <w:numPr>
-          <w:ilvl w:val="1"/>
-          <w:numId w:val="1"/>
-        </w:numPr>
-      </w:pPr>
-      <w:r>
-        <w:t>The system should prompt the user for an ending time before adding an event</w:t>
-      </w:r>
-      <w:r>
-        <w:t>.</w:t>
-      </w:r>
-    </w:p>
-    <w:p>
-      <w:pPr>
-        <w:pStyle w:val="ListParagraph"/>
-        <w:numPr>
-          <w:ilvl w:val="1"/>
-          <w:numId w:val="1"/>
-        </w:numPr>
-      </w:pPr>
-      <w:r>
-        <w:t>The system should output a success message after an event has been successfully added</w:t>
-      </w:r>
-      <w:r>
-        <w:t>.</w:t>
-      </w:r>
-    </w:p>
-    <w:p>
-      <w:pPr>
-        <w:pStyle w:val="ListParagraph"/>
-        <w:numPr>
-          <w:ilvl w:val="1"/>
-          <w:numId w:val="1"/>
-        </w:numPr>
-      </w:pPr>
-      <w:r>
-        <w:t>The system should display the event on the calendar</w:t>
-      </w:r>
-      <w:r>
-        <w:t>.</w:t>
+        <w:t>The system should allow the user to add an event.</w:t>
+      </w:r>
+    </w:p>
+    <w:p>
+      <w:pPr>
+        <w:pStyle w:val="ListParagraph"/>
+        <w:numPr>
+          <w:ilvl w:val="1"/>
+          <w:numId w:val="1"/>
+        </w:numPr>
+      </w:pPr>
+      <w:r>
+        <w:t>The system should prompt the user for a starting time before adding an event.</w:t>
+      </w:r>
+    </w:p>
+    <w:p>
+      <w:pPr>
+        <w:pStyle w:val="ListParagraph"/>
+        <w:numPr>
+          <w:ilvl w:val="1"/>
+          <w:numId w:val="1"/>
+        </w:numPr>
+      </w:pPr>
+      <w:r>
+        <w:t>The system should prompt the user for an ending time before adding an event.</w:t>
+      </w:r>
+    </w:p>
+    <w:p>
+      <w:pPr>
+        <w:pStyle w:val="ListParagraph"/>
+        <w:numPr>
+          <w:ilvl w:val="1"/>
+          <w:numId w:val="1"/>
+        </w:numPr>
+      </w:pPr>
+      <w:r>
+        <w:t>The system should output a success message after an event has been successfully added.</w:t>
+      </w:r>
+    </w:p>
+    <w:p>
+      <w:pPr>
+        <w:pStyle w:val="ListParagraph"/>
+        <w:numPr>
+          <w:ilvl w:val="1"/>
+          <w:numId w:val="1"/>
+        </w:numPr>
+      </w:pPr>
+      <w:r>
+        <w:t>The system should display the event on the calendar.</w:t>
       </w:r>
     </w:p>
     <w:p>
@@ -472,19 +457,7 @@
         </w:numPr>
       </w:pPr>
       <w:r>
-        <w:t>The system should c</w:t>
-      </w:r>
-      <w:r>
-        <w:t>heck time conflicts when</w:t>
-      </w:r>
-      <w:r>
-        <w:t xml:space="preserve"> the user adds</w:t>
-      </w:r>
-      <w:r>
-        <w:t xml:space="preserve"> events</w:t>
-      </w:r>
-      <w:r>
-        <w:t>.</w:t>
+        <w:t>The system should check time conflicts when the user adds events.</w:t>
       </w:r>
     </w:p>
     <w:p>
@@ -640,6 +613,57 @@
           <w:numId w:val="1"/>
         </w:numPr>
       </w:pPr>
+      <w:r>
+        <w:t>The user should be able to edit and delete events.</w:t>
+      </w:r>
+    </w:p>
+    <w:p>
+      <w:pPr>
+        <w:pStyle w:val="ListParagraph"/>
+        <w:numPr>
+          <w:ilvl w:val="1"/>
+          <w:numId w:val="1"/>
+        </w:numPr>
+      </w:pPr>
+      <w:r>
+        <w:t>The user should be able to enter a new starting time when editing an event.</w:t>
+      </w:r>
+    </w:p>
+    <w:p>
+      <w:pPr>
+        <w:pStyle w:val="ListParagraph"/>
+        <w:numPr>
+          <w:ilvl w:val="1"/>
+          <w:numId w:val="1"/>
+        </w:numPr>
+      </w:pPr>
+      <w:r>
+        <w:t>The user should be able to enter a new ending time when editing an event.</w:t>
+      </w:r>
+    </w:p>
+    <w:p>
+      <w:pPr>
+        <w:pStyle w:val="ListParagraph"/>
+        <w:numPr>
+          <w:ilvl w:val="1"/>
+          <w:numId w:val="1"/>
+        </w:numPr>
+      </w:pPr>
+      <w:r>
+        <w:t>The user should be able to delete single events.</w:t>
+      </w:r>
+    </w:p>
+    <w:p>
+      <w:pPr>
+        <w:pStyle w:val="ListParagraph"/>
+        <w:numPr>
+          <w:ilvl w:val="1"/>
+          <w:numId w:val="1"/>
+        </w:numPr>
+      </w:pPr>
+      <w:r>
+        <w:t>If the event is weekly, the user should be able to delete one or all of the series.</w:t>
+      </w:r>
     </w:p>
     <w:p>
       <w:pPr>
@@ -654,6 +678,48 @@
           <w:numId w:val="1"/>
         </w:numPr>
       </w:pPr>
+      <w:r>
+        <w:t>The user should be able to add and delete event categories.</w:t>
+      </w:r>
+    </w:p>
+    <w:p>
+      <w:pPr>
+        <w:pStyle w:val="ListParagraph"/>
+        <w:numPr>
+          <w:ilvl w:val="1"/>
+          <w:numId w:val="1"/>
+        </w:numPr>
+      </w:pPr>
+      <w:r>
+        <w:t>The user should be able to choose the category of an event as it is being created.</w:t>
+      </w:r>
+    </w:p>
+    <w:p>
+      <w:pPr>
+        <w:pStyle w:val="ListParagraph"/>
+        <w:numPr>
+          <w:ilvl w:val="1"/>
+          <w:numId w:val="1"/>
+        </w:numPr>
+      </w:pPr>
+      <w:r>
+        <w:t xml:space="preserve">The user should be able to </w:t>
+      </w:r>
+      <w:r>
+        <w:t>delete every event within a category by deleting the category.</w:t>
+      </w:r>
+    </w:p>
+    <w:p>
+      <w:pPr>
+        <w:pStyle w:val="ListParagraph"/>
+        <w:numPr>
+          <w:ilvl w:val="1"/>
+          <w:numId w:val="1"/>
+        </w:numPr>
+      </w:pPr>
+      <w:r>
+        <w:t>The user should be able to create a new event category when creating an event.</w:t>
+      </w:r>
       <w:bookmarkStart w:id="0" w:name="_GoBack"/>
       <w:bookmarkEnd w:id="0"/>
     </w:p>
@@ -695,13 +761,7 @@
         <w:t>different</w:t>
       </w:r>
       <w:r>
-        <w:t xml:space="preserve"> </w:t>
-      </w:r>
-      <w:r>
-        <w:t>categories</w:t>
-      </w:r>
-      <w:r>
-        <w:t xml:space="preserve"> </w:t>
+        <w:t xml:space="preserve"> categories </w:t>
       </w:r>
       <w:r>
         <w:t>of</w:t>

</xml_diff>

<commit_message>
Fix formatting and added use case diagram.
</commit_message>
<xml_diff>
--- a/requirements.docx
+++ b/requirements.docx
@@ -1,6 +1,6 @@
 
 <file path=word/document.xml><?xml version="1.0" encoding="utf-8"?>
-<w:document xmlns:wpc="http://schemas.microsoft.com/office/word/2010/wordprocessingCanvas" xmlns:cx="http://schemas.microsoft.com/office/drawing/2014/chartex" xmlns:cx1="http://schemas.microsoft.com/office/drawing/2015/9/8/chartex" xmlns:cx2="http://schemas.microsoft.com/office/drawing/2015/10/21/chartex" xmlns:cx3="http://schemas.microsoft.com/office/drawing/2016/5/9/chartex" xmlns:cx4="http://schemas.microsoft.com/office/drawing/2016/5/10/chartex" xmlns:cx5="http://schemas.microsoft.com/office/drawing/2016/5/11/chartex" xmlns:cx6="http://schemas.microsoft.com/office/drawing/2016/5/12/chartex" xmlns:cx7="http://schemas.microsoft.com/office/drawing/2016/5/13/chartex" xmlns:cx8="http://schemas.microsoft.com/office/drawing/2016/5/14/chartex" xmlns:mc="http://schemas.openxmlformats.org/markup-compatibility/2006" xmlns:aink="http://schemas.microsoft.com/office/drawing/2016/ink" xmlns:am3d="http://schemas.microsoft.com/office/drawing/2017/model3d" xmlns:o="urn:schemas-microsoft-com:office:office" xmlns:r="http://schemas.openxmlformats.org/officeDocument/2006/relationships" xmlns:m="http://schemas.openxmlformats.org/officeDocument/2006/math" xmlns:v="urn:schemas-microsoft-com:vml" xmlns:wp14="http://schemas.microsoft.com/office/word/2010/wordprocessingDrawing" xmlns:wp="http://schemas.openxmlformats.org/drawingml/2006/wordprocessingDrawing" xmlns:w10="urn:schemas-microsoft-com:office:word" xmlns:w="http://schemas.openxmlformats.org/wordprocessingml/2006/main" xmlns:w14="http://schemas.microsoft.com/office/word/2010/wordml" xmlns:w15="http://schemas.microsoft.com/office/word/2012/wordml" xmlns:w16cid="http://schemas.microsoft.com/office/word/2016/wordml/cid" xmlns:w16se="http://schemas.microsoft.com/office/word/2015/wordml/symex" xmlns:wpg="http://schemas.microsoft.com/office/word/2010/wordprocessingGroup" xmlns:wpi="http://schemas.microsoft.com/office/word/2010/wordprocessingInk" xmlns:wne="http://schemas.microsoft.com/office/word/2006/wordml" xmlns:wps="http://schemas.microsoft.com/office/word/2010/wordprocessingShape" mc:Ignorable="w14 w15 w16se w16cid wp14">
+<w:document xmlns:wpc="http://schemas.microsoft.com/office/word/2010/wordprocessingCanvas" xmlns:mo="http://schemas.microsoft.com/office/mac/office/2008/main" xmlns:mc="http://schemas.openxmlformats.org/markup-compatibility/2006" xmlns:mv="urn:schemas-microsoft-com:mac:vml" xmlns:o="urn:schemas-microsoft-com:office:office" xmlns:r="http://schemas.openxmlformats.org/officeDocument/2006/relationships" xmlns:m="http://schemas.openxmlformats.org/officeDocument/2006/math" xmlns:v="urn:schemas-microsoft-com:vml" xmlns:wp14="http://schemas.microsoft.com/office/word/2010/wordprocessingDrawing" xmlns:wp="http://schemas.openxmlformats.org/drawingml/2006/wordprocessingDrawing" xmlns:w10="urn:schemas-microsoft-com:office:word" xmlns:w="http://schemas.openxmlformats.org/wordprocessingml/2006/main" xmlns:w14="http://schemas.microsoft.com/office/word/2010/wordml" xmlns:w15="http://schemas.microsoft.com/office/word/2012/wordml" xmlns:wpg="http://schemas.microsoft.com/office/word/2010/wordprocessingGroup" xmlns:wpi="http://schemas.microsoft.com/office/word/2010/wordprocessingInk" xmlns:wne="http://schemas.microsoft.com/office/word/2006/wordml" xmlns:wps="http://schemas.microsoft.com/office/word/2010/wordprocessingShape" mc:Ignorable="w14 w15 wp14">
   <w:body>
     <w:p>
       <w:pPr>
@@ -17,7 +17,15 @@
         <w:rPr>
           <w:b/>
         </w:rPr>
-        <w:t>Software Requirements Specifications (SRS)</w:t>
+        <w:t>S</w:t>
+      </w:r>
+      <w:bookmarkStart w:id="0" w:name="_GoBack"/>
+      <w:bookmarkEnd w:id="0"/>
+      <w:r>
+        <w:rPr>
+          <w:b/>
+        </w:rPr>
+        <w:t>oftware Requirements Specifications (SRS)</w:t>
       </w:r>
     </w:p>
     <w:p>
@@ -736,7 +744,10 @@
         </w:numPr>
       </w:pPr>
       <w:r>
-        <w:t>Color</w:t>
+        <w:t>The system should allow for c</w:t>
+      </w:r>
+      <w:r>
+        <w:t>olor</w:t>
       </w:r>
       <w:r>
         <w:t xml:space="preserve"> </w:t>
@@ -760,7 +771,7 @@
         <w:t xml:space="preserve"> </w:t>
       </w:r>
       <w:r>
-        <w:t>category</w:t>
+        <w:t>categories</w:t>
       </w:r>
       <w:r>
         <w:t xml:space="preserve"> </w:t>
@@ -775,26 +786,19 @@
         <w:t>events</w:t>
       </w:r>
       <w:r>
-        <w:tab/>
-      </w:r>
-    </w:p>
-    <w:p>
-      <w:pPr>
-        <w:pStyle w:val="ListParagraph"/>
-      </w:pPr>
-      <w:r>
-        <w:t>9.1The system shall display social events highlighted in blue</w:t>
-      </w:r>
-      <w:r>
         <w:t>.</w:t>
       </w:r>
     </w:p>
     <w:p>
       <w:pPr>
         <w:pStyle w:val="ListParagraph"/>
-      </w:pPr>
-      <w:r>
-        <w:t>9.2 The system shall display work/school events highlighted in red</w:t>
+        <w:numPr>
+          <w:ilvl w:val="1"/>
+          <w:numId w:val="1"/>
+        </w:numPr>
+      </w:pPr>
+      <w:r>
+        <w:t>The system shall display social events highlighted in blue</w:t>
       </w:r>
       <w:r>
         <w:t>.</w:t>
@@ -803,9 +807,28 @@
     <w:p>
       <w:pPr>
         <w:pStyle w:val="ListParagraph"/>
-      </w:pPr>
-      <w:r>
-        <w:t>9.3 The system shall display birthdays highlighted in yello</w:t>
+        <w:numPr>
+          <w:ilvl w:val="1"/>
+          <w:numId w:val="1"/>
+        </w:numPr>
+      </w:pPr>
+      <w:r>
+        <w:t>The system shall display work/school events highlighted in red</w:t>
+      </w:r>
+      <w:r>
+        <w:t>.</w:t>
+      </w:r>
+    </w:p>
+    <w:p>
+      <w:pPr>
+        <w:pStyle w:val="ListParagraph"/>
+        <w:numPr>
+          <w:ilvl w:val="1"/>
+          <w:numId w:val="1"/>
+        </w:numPr>
+      </w:pPr>
+      <w:r>
+        <w:t>The system shall display birthdays highlighted in yello</w:t>
       </w:r>
       <w:r>
         <w:t>w.</w:t>
@@ -814,6 +837,7 @@
     <w:p>
       <w:pPr>
         <w:pStyle w:val="ListParagraph"/>
+        <w:ind w:left="1080"/>
       </w:pPr>
     </w:p>
     <w:p>
@@ -831,31 +855,43 @@
     <w:p>
       <w:pPr>
         <w:pStyle w:val="ListParagraph"/>
-      </w:pPr>
-      <w:r>
-        <w:t xml:space="preserve">10.1 The user should be able to </w:t>
+        <w:numPr>
+          <w:ilvl w:val="1"/>
+          <w:numId w:val="1"/>
+        </w:numPr>
+      </w:pPr>
+      <w:r>
+        <w:t xml:space="preserve">The user should be able to </w:t>
       </w:r>
       <w:r>
         <w:t>select whether or not they wish to receive events from other users.</w:t>
       </w:r>
+    </w:p>
+    <w:p>
+      <w:pPr>
+        <w:pStyle w:val="ListParagraph"/>
+        <w:numPr>
+          <w:ilvl w:val="1"/>
+          <w:numId w:val="1"/>
+        </w:numPr>
+      </w:pPr>
       <w:r>
         <w:t xml:space="preserve"> </w:t>
       </w:r>
-    </w:p>
-    <w:p>
-      <w:pPr>
-        <w:pStyle w:val="ListParagraph"/>
-      </w:pPr>
-      <w:r>
-        <w:t>10.2 The user should be able to select an event and share it with another user by entering the receiving user’s email.</w:t>
-      </w:r>
-    </w:p>
-    <w:p>
-      <w:pPr>
-        <w:pStyle w:val="ListParagraph"/>
-      </w:pPr>
-      <w:r>
-        <w:t xml:space="preserve">10.3 The user receiving an event should be able to add the event to their calendar or simply ignore it. </w:t>
+      <w:r>
+        <w:t>The user should be able to select an event and share it with another user by entering the receiving user’s email.</w:t>
+      </w:r>
+    </w:p>
+    <w:p>
+      <w:pPr>
+        <w:pStyle w:val="ListParagraph"/>
+        <w:numPr>
+          <w:ilvl w:val="1"/>
+          <w:numId w:val="1"/>
+        </w:numPr>
+      </w:pPr>
+      <w:r>
+        <w:t xml:space="preserve">The user receiving an event should be able to add the event to their calendar or simply ignore it. </w:t>
       </w:r>
     </w:p>
     <w:p>
@@ -878,47 +914,31 @@
     <w:p>
       <w:pPr>
         <w:pStyle w:val="ListParagraph"/>
-      </w:pPr>
-      <w:r>
-        <w:t>1</w:t>
-      </w:r>
-      <w:r>
-        <w:t>1.1</w:t>
-      </w:r>
-      <w:r>
-        <w:t xml:space="preserve"> The </w:t>
+        <w:numPr>
+          <w:ilvl w:val="1"/>
+          <w:numId w:val="1"/>
+        </w:numPr>
+      </w:pPr>
+      <w:r>
+        <w:t>The system should designate a specific color for holidays.</w:t>
+      </w:r>
+    </w:p>
+    <w:p>
+      <w:pPr>
+        <w:pStyle w:val="ListParagraph"/>
+        <w:numPr>
+          <w:ilvl w:val="1"/>
+          <w:numId w:val="1"/>
+        </w:numPr>
+      </w:pPr>
+      <w:r>
+        <w:t xml:space="preserve">The </w:t>
       </w:r>
       <w:r>
         <w:t>system</w:t>
       </w:r>
       <w:r>
-        <w:t xml:space="preserve"> should </w:t>
-      </w:r>
-      <w:r>
-        <w:t>designate a specific color for holidays.</w:t>
-      </w:r>
-    </w:p>
-    <w:p>
-      <w:pPr>
-        <w:pStyle w:val="ListParagraph"/>
-      </w:pPr>
-      <w:r>
-        <w:t>1</w:t>
-      </w:r>
-      <w:r>
-        <w:t xml:space="preserve">1.2 </w:t>
-      </w:r>
-      <w:r>
-        <w:t xml:space="preserve">The </w:t>
-      </w:r>
-      <w:r>
-        <w:t>system</w:t>
-      </w:r>
-      <w:r>
-        <w:t xml:space="preserve"> </w:t>
-      </w:r>
-      <w:r>
-        <w:t>should designate a specific color to represent weekends.</w:t>
+        <w:t xml:space="preserve"> should designate a specific color to represent weekends.</w:t>
       </w:r>
     </w:p>
     <w:p>
@@ -941,73 +961,51 @@
     <w:p>
       <w:pPr>
         <w:pStyle w:val="ListParagraph"/>
-      </w:pPr>
-      <w:r>
-        <w:t>1</w:t>
-      </w:r>
-      <w:r>
-        <w:t>2</w:t>
-      </w:r>
-      <w:r>
-        <w:t>.1 Th</w:t>
-      </w:r>
-      <w:r>
-        <w:t>e user should be able to scroll between months in monthly view.</w:t>
-      </w:r>
-    </w:p>
-    <w:p>
-      <w:pPr>
-        <w:pStyle w:val="ListParagraph"/>
-      </w:pPr>
-      <w:r>
-        <w:t>1</w:t>
-      </w:r>
-      <w:r>
-        <w:t>2</w:t>
-      </w:r>
-      <w:r>
-        <w:t xml:space="preserve">.2 The </w:t>
-      </w:r>
-      <w:r>
-        <w:t>user should be able to scroll between weeks in weekly view.</w:t>
-      </w:r>
-    </w:p>
-    <w:p>
-      <w:pPr>
-        <w:pStyle w:val="ListParagraph"/>
-      </w:pPr>
-      <w:r>
-        <w:t>12.3 The user should be able to zoom in during any view to enlarge the view.</w:t>
-      </w:r>
-      <w:bookmarkStart w:id="0" w:name="_GoBack"/>
-      <w:bookmarkEnd w:id="0"/>
-    </w:p>
-    <w:p>
-      <w:pPr>
-        <w:pStyle w:val="ListParagraph"/>
-      </w:pPr>
-    </w:p>
-    <w:p>
-      <w:r>
-        <w:t xml:space="preserve">      </w:t>
-      </w:r>
-    </w:p>
-    <w:p/>
-    <w:p>
-      <w:pPr>
-        <w:pStyle w:val="ListParagraph"/>
-      </w:pPr>
-    </w:p>
-    <w:p/>
-    <w:p>
-      <w:pPr>
-        <w:pStyle w:val="ListParagraph"/>
-      </w:pPr>
-    </w:p>
-    <w:p>
-      <w:pPr>
-        <w:pStyle w:val="ListParagraph"/>
-      </w:pPr>
+        <w:numPr>
+          <w:ilvl w:val="1"/>
+          <w:numId w:val="1"/>
+        </w:numPr>
+      </w:pPr>
+      <w:r>
+        <w:t>The user should be able to scroll between months in monthly view.</w:t>
+      </w:r>
+    </w:p>
+    <w:p>
+      <w:pPr>
+        <w:pStyle w:val="ListParagraph"/>
+        <w:numPr>
+          <w:ilvl w:val="1"/>
+          <w:numId w:val="1"/>
+        </w:numPr>
+      </w:pPr>
+      <w:r>
+        <w:t>The user should be able to scroll between weeks in weekly view.</w:t>
+      </w:r>
+    </w:p>
+    <w:p>
+      <w:pPr>
+        <w:pStyle w:val="ListParagraph"/>
+        <w:numPr>
+          <w:ilvl w:val="1"/>
+          <w:numId w:val="1"/>
+        </w:numPr>
+      </w:pPr>
+      <w:r>
+        <w:t>The user should be able to scroll vertically in daily view to see all hours.</w:t>
+      </w:r>
+    </w:p>
+    <w:p>
+      <w:pPr>
+        <w:pStyle w:val="ListParagraph"/>
+        <w:numPr>
+          <w:ilvl w:val="1"/>
+          <w:numId w:val="1"/>
+        </w:numPr>
+      </w:pPr>
+      <w:r>
+        <w:lastRenderedPageBreak/>
+        <w:t>The user should be able to zoom in during any view to enlarge the view.</w:t>
+      </w:r>
     </w:p>
     <w:p/>
     <w:p>
@@ -1023,7 +1021,62 @@
         <w:t xml:space="preserve">Use Case Diagram </w:t>
       </w:r>
     </w:p>
-    <w:p/>
+    <w:p>
+      <w:pPr>
+        <w:rPr>
+          <w:b/>
+        </w:rPr>
+      </w:pPr>
+    </w:p>
+    <w:p>
+      <w:r>
+        <w:rPr>
+          <w:noProof/>
+          <w:lang w:eastAsia="ja-JP"/>
+        </w:rPr>
+        <w:drawing>
+          <wp:inline distT="0" distB="0" distL="0" distR="0" wp14:anchorId="6A2BEB9C" wp14:editId="4CBEEE84">
+            <wp:extent cx="6497955" cy="4358554"/>
+            <wp:effectExtent l="0" t="0" r="4445" b="10795"/>
+            <wp:docPr id="1" name="Picture 1"/>
+            <wp:cNvGraphicFramePr>
+              <a:graphicFrameLocks xmlns:a="http://schemas.openxmlformats.org/drawingml/2006/main" noChangeAspect="1"/>
+            </wp:cNvGraphicFramePr>
+            <a:graphic xmlns:a="http://schemas.openxmlformats.org/drawingml/2006/main">
+              <a:graphicData uri="http://schemas.openxmlformats.org/drawingml/2006/picture">
+                <pic:pic xmlns:pic="http://schemas.openxmlformats.org/drawingml/2006/picture">
+                  <pic:nvPicPr>
+                    <pic:cNvPr id="1" name="Screen Shot 2018-09-20 at 7.30.37 PM.png"/>
+                    <pic:cNvPicPr/>
+                  </pic:nvPicPr>
+                  <pic:blipFill>
+                    <a:blip r:embed="rId7" cstate="print">
+                      <a:extLst>
+                        <a:ext uri="{28A0092B-C50C-407E-A947-70E740481C1C}">
+                          <a14:useLocalDpi xmlns:a14="http://schemas.microsoft.com/office/drawing/2010/main" val="0"/>
+                        </a:ext>
+                      </a:extLst>
+                    </a:blip>
+                    <a:stretch>
+                      <a:fillRect/>
+                    </a:stretch>
+                  </pic:blipFill>
+                  <pic:spPr>
+                    <a:xfrm>
+                      <a:off x="0" y="0"/>
+                      <a:ext cx="6515715" cy="4370467"/>
+                    </a:xfrm>
+                    <a:prstGeom prst="rect">
+                      <a:avLst/>
+                    </a:prstGeom>
+                  </pic:spPr>
+                </pic:pic>
+              </a:graphicData>
+            </a:graphic>
+          </wp:inline>
+        </w:drawing>
+      </w:r>
+    </w:p>
     <w:sectPr>
       <w:pgSz w:w="12240" w:h="15840"/>
       <w:pgMar w:top="1440" w:right="1440" w:bottom="1440" w:left="1440" w:header="720" w:footer="720" w:gutter="0"/>
@@ -1035,7 +1088,7 @@
 </file>
 
 <file path=word/endnotes.xml><?xml version="1.0" encoding="utf-8"?>
-<w:endnotes xmlns:wpc="http://schemas.microsoft.com/office/word/2010/wordprocessingCanvas" xmlns:cx="http://schemas.microsoft.com/office/drawing/2014/chartex" xmlns:cx1="http://schemas.microsoft.com/office/drawing/2015/9/8/chartex" xmlns:cx2="http://schemas.microsoft.com/office/drawing/2015/10/21/chartex" xmlns:cx3="http://schemas.microsoft.com/office/drawing/2016/5/9/chartex" xmlns:cx4="http://schemas.microsoft.com/office/drawing/2016/5/10/chartex" xmlns:cx5="http://schemas.microsoft.com/office/drawing/2016/5/11/chartex" xmlns:cx6="http://schemas.microsoft.com/office/drawing/2016/5/12/chartex" xmlns:cx7="http://schemas.microsoft.com/office/drawing/2016/5/13/chartex" xmlns:cx8="http://schemas.microsoft.com/office/drawing/2016/5/14/chartex" xmlns:mc="http://schemas.openxmlformats.org/markup-compatibility/2006" xmlns:aink="http://schemas.microsoft.com/office/drawing/2016/ink" xmlns:am3d="http://schemas.microsoft.com/office/drawing/2017/model3d" xmlns:o="urn:schemas-microsoft-com:office:office" xmlns:r="http://schemas.openxmlformats.org/officeDocument/2006/relationships" xmlns:m="http://schemas.openxmlformats.org/officeDocument/2006/math" xmlns:v="urn:schemas-microsoft-com:vml" xmlns:wp14="http://schemas.microsoft.com/office/word/2010/wordprocessingDrawing" xmlns:wp="http://schemas.openxmlformats.org/drawingml/2006/wordprocessingDrawing" xmlns:w10="urn:schemas-microsoft-com:office:word" xmlns:w="http://schemas.openxmlformats.org/wordprocessingml/2006/main" xmlns:w14="http://schemas.microsoft.com/office/word/2010/wordml" xmlns:w15="http://schemas.microsoft.com/office/word/2012/wordml" xmlns:w16cid="http://schemas.microsoft.com/office/word/2016/wordml/cid" xmlns:w16se="http://schemas.microsoft.com/office/word/2015/wordml/symex" xmlns:wpg="http://schemas.microsoft.com/office/word/2010/wordprocessingGroup" xmlns:wpi="http://schemas.microsoft.com/office/word/2010/wordprocessingInk" xmlns:wne="http://schemas.microsoft.com/office/word/2006/wordml" xmlns:wps="http://schemas.microsoft.com/office/word/2010/wordprocessingShape" mc:Ignorable="w14 w15 w16se w16cid wp14">
+<w:endnotes xmlns:wpc="http://schemas.microsoft.com/office/word/2010/wordprocessingCanvas" xmlns:mo="http://schemas.microsoft.com/office/mac/office/2008/main" xmlns:mc="http://schemas.openxmlformats.org/markup-compatibility/2006" xmlns:mv="urn:schemas-microsoft-com:mac:vml" xmlns:o="urn:schemas-microsoft-com:office:office" xmlns:r="http://schemas.openxmlformats.org/officeDocument/2006/relationships" xmlns:m="http://schemas.openxmlformats.org/officeDocument/2006/math" xmlns:v="urn:schemas-microsoft-com:vml" xmlns:wp14="http://schemas.microsoft.com/office/word/2010/wordprocessingDrawing" xmlns:wp="http://schemas.openxmlformats.org/drawingml/2006/wordprocessingDrawing" xmlns:w10="urn:schemas-microsoft-com:office:word" xmlns:w="http://schemas.openxmlformats.org/wordprocessingml/2006/main" xmlns:w14="http://schemas.microsoft.com/office/word/2010/wordml" xmlns:w15="http://schemas.microsoft.com/office/word/2012/wordml" xmlns:wpg="http://schemas.microsoft.com/office/word/2010/wordprocessingGroup" xmlns:wpi="http://schemas.microsoft.com/office/word/2010/wordprocessingInk" xmlns:wne="http://schemas.microsoft.com/office/word/2006/wordml" xmlns:wps="http://schemas.microsoft.com/office/word/2010/wordprocessingShape" mc:Ignorable="w14 w15 wp14">
   <w:endnote w:type="separator" w:id="-1">
     <w:p>
       <w:pPr>
@@ -1060,7 +1113,7 @@
 </file>
 
 <file path=word/footnotes.xml><?xml version="1.0" encoding="utf-8"?>
-<w:footnotes xmlns:wpc="http://schemas.microsoft.com/office/word/2010/wordprocessingCanvas" xmlns:cx="http://schemas.microsoft.com/office/drawing/2014/chartex" xmlns:cx1="http://schemas.microsoft.com/office/drawing/2015/9/8/chartex" xmlns:cx2="http://schemas.microsoft.com/office/drawing/2015/10/21/chartex" xmlns:cx3="http://schemas.microsoft.com/office/drawing/2016/5/9/chartex" xmlns:cx4="http://schemas.microsoft.com/office/drawing/2016/5/10/chartex" xmlns:cx5="http://schemas.microsoft.com/office/drawing/2016/5/11/chartex" xmlns:cx6="http://schemas.microsoft.com/office/drawing/2016/5/12/chartex" xmlns:cx7="http://schemas.microsoft.com/office/drawing/2016/5/13/chartex" xmlns:cx8="http://schemas.microsoft.com/office/drawing/2016/5/14/chartex" xmlns:mc="http://schemas.openxmlformats.org/markup-compatibility/2006" xmlns:aink="http://schemas.microsoft.com/office/drawing/2016/ink" xmlns:am3d="http://schemas.microsoft.com/office/drawing/2017/model3d" xmlns:o="urn:schemas-microsoft-com:office:office" xmlns:r="http://schemas.openxmlformats.org/officeDocument/2006/relationships" xmlns:m="http://schemas.openxmlformats.org/officeDocument/2006/math" xmlns:v="urn:schemas-microsoft-com:vml" xmlns:wp14="http://schemas.microsoft.com/office/word/2010/wordprocessingDrawing" xmlns:wp="http://schemas.openxmlformats.org/drawingml/2006/wordprocessingDrawing" xmlns:w10="urn:schemas-microsoft-com:office:word" xmlns:w="http://schemas.openxmlformats.org/wordprocessingml/2006/main" xmlns:w14="http://schemas.microsoft.com/office/word/2010/wordml" xmlns:w15="http://schemas.microsoft.com/office/word/2012/wordml" xmlns:w16cid="http://schemas.microsoft.com/office/word/2016/wordml/cid" xmlns:w16se="http://schemas.microsoft.com/office/word/2015/wordml/symex" xmlns:wpg="http://schemas.microsoft.com/office/word/2010/wordprocessingGroup" xmlns:wpi="http://schemas.microsoft.com/office/word/2010/wordprocessingInk" xmlns:wne="http://schemas.microsoft.com/office/word/2006/wordml" xmlns:wps="http://schemas.microsoft.com/office/word/2010/wordprocessingShape" mc:Ignorable="w14 w15 w16se w16cid wp14">
+<w:footnotes xmlns:wpc="http://schemas.microsoft.com/office/word/2010/wordprocessingCanvas" xmlns:mo="http://schemas.microsoft.com/office/mac/office/2008/main" xmlns:mc="http://schemas.openxmlformats.org/markup-compatibility/2006" xmlns:mv="urn:schemas-microsoft-com:mac:vml" xmlns:o="urn:schemas-microsoft-com:office:office" xmlns:r="http://schemas.openxmlformats.org/officeDocument/2006/relationships" xmlns:m="http://schemas.openxmlformats.org/officeDocument/2006/math" xmlns:v="urn:schemas-microsoft-com:vml" xmlns:wp14="http://schemas.microsoft.com/office/word/2010/wordprocessingDrawing" xmlns:wp="http://schemas.openxmlformats.org/drawingml/2006/wordprocessingDrawing" xmlns:w10="urn:schemas-microsoft-com:office:word" xmlns:w="http://schemas.openxmlformats.org/wordprocessingml/2006/main" xmlns:w14="http://schemas.microsoft.com/office/word/2010/wordml" xmlns:w15="http://schemas.microsoft.com/office/word/2012/wordml" xmlns:wpg="http://schemas.microsoft.com/office/word/2010/wordprocessingGroup" xmlns:wpi="http://schemas.microsoft.com/office/word/2010/wordprocessingInk" xmlns:wne="http://schemas.microsoft.com/office/word/2006/wordml" xmlns:wps="http://schemas.microsoft.com/office/word/2010/wordprocessingShape" mc:Ignorable="w14 w15 wp14">
   <w:footnote w:type="separator" w:id="-1">
     <w:p>
       <w:pPr>
@@ -1085,8 +1138,8 @@
 </file>
 
 <file path=word/numbering.xml><?xml version="1.0" encoding="utf-8"?>
-<w:numbering xmlns:wpc="http://schemas.microsoft.com/office/word/2010/wordprocessingCanvas" xmlns:cx="http://schemas.microsoft.com/office/drawing/2014/chartex" xmlns:cx1="http://schemas.microsoft.com/office/drawing/2015/9/8/chartex" xmlns:cx2="http://schemas.microsoft.com/office/drawing/2015/10/21/chartex" xmlns:cx3="http://schemas.microsoft.com/office/drawing/2016/5/9/chartex" xmlns:cx4="http://schemas.microsoft.com/office/drawing/2016/5/10/chartex" xmlns:cx5="http://schemas.microsoft.com/office/drawing/2016/5/11/chartex" xmlns:cx6="http://schemas.microsoft.com/office/drawing/2016/5/12/chartex" xmlns:cx7="http://schemas.microsoft.com/office/drawing/2016/5/13/chartex" xmlns:cx8="http://schemas.microsoft.com/office/drawing/2016/5/14/chartex" xmlns:mc="http://schemas.openxmlformats.org/markup-compatibility/2006" xmlns:aink="http://schemas.microsoft.com/office/drawing/2016/ink" xmlns:am3d="http://schemas.microsoft.com/office/drawing/2017/model3d" xmlns:o="urn:schemas-microsoft-com:office:office" xmlns:r="http://schemas.openxmlformats.org/officeDocument/2006/relationships" xmlns:m="http://schemas.openxmlformats.org/officeDocument/2006/math" xmlns:v="urn:schemas-microsoft-com:vml" xmlns:wp14="http://schemas.microsoft.com/office/word/2010/wordprocessingDrawing" xmlns:wp="http://schemas.openxmlformats.org/drawingml/2006/wordprocessingDrawing" xmlns:w10="urn:schemas-microsoft-com:office:word" xmlns:w="http://schemas.openxmlformats.org/wordprocessingml/2006/main" xmlns:w14="http://schemas.microsoft.com/office/word/2010/wordml" xmlns:w15="http://schemas.microsoft.com/office/word/2012/wordml" xmlns:w16cid="http://schemas.microsoft.com/office/word/2016/wordml/cid" xmlns:w16se="http://schemas.microsoft.com/office/word/2015/wordml/symex" xmlns:wpg="http://schemas.microsoft.com/office/word/2010/wordprocessingGroup" xmlns:wpi="http://schemas.microsoft.com/office/word/2010/wordprocessingInk" xmlns:wne="http://schemas.microsoft.com/office/word/2006/wordml" xmlns:wps="http://schemas.microsoft.com/office/word/2010/wordprocessingShape" mc:Ignorable="w14 w15 w16se w16cid wp14">
-  <w:abstractNum w:abstractNumId="0" w15:restartNumberingAfterBreak="0">
+<w:numbering xmlns:wpc="http://schemas.microsoft.com/office/word/2010/wordprocessingCanvas" xmlns:mo="http://schemas.microsoft.com/office/mac/office/2008/main" xmlns:mc="http://schemas.openxmlformats.org/markup-compatibility/2006" xmlns:mv="urn:schemas-microsoft-com:mac:vml" xmlns:o="urn:schemas-microsoft-com:office:office" xmlns:r="http://schemas.openxmlformats.org/officeDocument/2006/relationships" xmlns:m="http://schemas.openxmlformats.org/officeDocument/2006/math" xmlns:v="urn:schemas-microsoft-com:vml" xmlns:wp14="http://schemas.microsoft.com/office/word/2010/wordprocessingDrawing" xmlns:wp="http://schemas.openxmlformats.org/drawingml/2006/wordprocessingDrawing" xmlns:w10="urn:schemas-microsoft-com:office:word" xmlns:w="http://schemas.openxmlformats.org/wordprocessingml/2006/main" xmlns:w14="http://schemas.microsoft.com/office/word/2010/wordml" xmlns:w15="http://schemas.microsoft.com/office/word/2012/wordml" xmlns:wpg="http://schemas.microsoft.com/office/word/2010/wordprocessingGroup" xmlns:wpi="http://schemas.microsoft.com/office/word/2010/wordprocessingInk" xmlns:wne="http://schemas.microsoft.com/office/word/2006/wordml" xmlns:wps="http://schemas.microsoft.com/office/word/2010/wordprocessingShape" mc:Ignorable="w14 w15 wp14">
+  <w:abstractNum w:abstractNumId="0">
     <w:nsid w:val="4409512B"/>
     <w:multiLevelType w:val="multilevel"/>
     <w:tmpl w:val="7B0E2E44"/>
@@ -1207,7 +1260,7 @@
       </w:rPr>
     </w:lvl>
   </w:abstractNum>
-  <w:abstractNum w:abstractNumId="1" w15:restartNumberingAfterBreak="0">
+  <w:abstractNum w:abstractNumId="1">
     <w:nsid w:val="63796C38"/>
     <w:multiLevelType w:val="multilevel"/>
     <w:tmpl w:val="7B0E2E44"/>
@@ -1338,7 +1391,7 @@
 </file>
 
 <file path=word/styles.xml><?xml version="1.0" encoding="utf-8"?>
-<w:styles xmlns:mc="http://schemas.openxmlformats.org/markup-compatibility/2006" xmlns:r="http://schemas.openxmlformats.org/officeDocument/2006/relationships" xmlns:w="http://schemas.openxmlformats.org/wordprocessingml/2006/main" xmlns:w14="http://schemas.microsoft.com/office/word/2010/wordml" xmlns:w15="http://schemas.microsoft.com/office/word/2012/wordml" xmlns:w16cid="http://schemas.microsoft.com/office/word/2016/wordml/cid" xmlns:w16se="http://schemas.microsoft.com/office/word/2015/wordml/symex" mc:Ignorable="w14 w15 w16se w16cid">
+<w:styles xmlns:mc="http://schemas.openxmlformats.org/markup-compatibility/2006" xmlns:r="http://schemas.openxmlformats.org/officeDocument/2006/relationships" xmlns:w="http://schemas.openxmlformats.org/wordprocessingml/2006/main" xmlns:w14="http://schemas.microsoft.com/office/word/2010/wordml" xmlns:w15="http://schemas.microsoft.com/office/word/2012/wordml" mc:Ignorable="w14 w15">
   <w:docDefaults>
     <w:rPrDefault>
       <w:rPr>
@@ -1354,7 +1407,7 @@
       </w:pPr>
     </w:pPrDefault>
   </w:docDefaults>
-  <w:latentStyles w:defLockedState="0" w:defUIPriority="99" w:defSemiHidden="0" w:defUnhideWhenUsed="0" w:defQFormat="0" w:count="375">
+  <w:latentStyles w:defLockedState="0" w:defUIPriority="99" w:defSemiHidden="0" w:defUnhideWhenUsed="0" w:defQFormat="0" w:count="380">
     <w:lsdException w:name="Normal" w:uiPriority="0" w:qFormat="1"/>
     <w:lsdException w:name="heading 1" w:uiPriority="9" w:qFormat="1"/>
     <w:lsdException w:name="heading 2" w:semiHidden="1" w:uiPriority="9" w:unhideWhenUsed="1" w:qFormat="1"/>
@@ -1767,6 +1820,7 @@
       <w:spacing w:after="0" w:line="240" w:lineRule="auto"/>
     </w:pPr>
     <w:tblPr>
+      <w:tblInd w:w="0" w:type="dxa"/>
       <w:tblBorders>
         <w:top w:val="single" w:sz="4" w:space="0" w:color="auto"/>
         <w:left w:val="single" w:sz="4" w:space="0" w:color="auto"/>
@@ -1775,6 +1829,12 @@
         <w:insideH w:val="single" w:sz="4" w:space="0" w:color="auto"/>
         <w:insideV w:val="single" w:sz="4" w:space="0" w:color="auto"/>
       </w:tblBorders>
+      <w:tblCellMar>
+        <w:top w:w="0" w:type="dxa"/>
+        <w:left w:w="108" w:type="dxa"/>
+        <w:bottom w:w="0" w:type="dxa"/>
+        <w:right w:w="108" w:type="dxa"/>
+      </w:tblCellMar>
     </w:tblPr>
   </w:style>
   <w:style w:type="paragraph" w:styleId="ListParagraph">

</xml_diff>